<commit_message>
end of more realistic regression example. part032
</commit_message>
<xml_diff>
--- a/6-TF basics/part-6.docx
+++ b/6-TF basics/part-6.docx
@@ -2014,7 +2014,23 @@
           <w:b w:val="false"/>
           <w:bCs w:val="false"/>
         </w:rPr>
-        <w:t>we are going to make this:  wx + b = z</w:t>
+        <w:t xml:space="preserve">we are going to make this:  </w:t>
+      </w:r>
+      <w:r>
+        <w:rPr>
+          <w:rFonts w:ascii="Bitstream Vera Sans Mono" w:hAnsi="Bitstream Vera Sans Mono"/>
+          <w:b w:val="false"/>
+          <w:bCs w:val="false"/>
+        </w:rPr>
+        <w:t>W</w:t>
+      </w:r>
+      <w:r>
+        <w:rPr>
+          <w:rFonts w:ascii="Bitstream Vera Sans Mono" w:hAnsi="Bitstream Vera Sans Mono"/>
+          <w:b w:val="false"/>
+          <w:bCs w:val="false"/>
+        </w:rPr>
+        <w:t>x + b = z</w:t>
       </w:r>
     </w:p>
     <w:p>
@@ -3749,6 +3765,9 @@
     <w:p>
       <w:pPr>
         <w:pStyle w:val="Normal"/>
+        <w:pBdr>
+          <w:bottom w:val="single" w:sz="2" w:space="2" w:color="000000"/>
+        </w:pBdr>
         <w:rPr>
           <w:rFonts w:ascii="Bitstream Vera Sans Mono" w:hAnsi="Bitstream Vera Sans Mono"/>
           <w:b/>
@@ -3788,6 +3807,888 @@
           <w:rFonts w:ascii="Bitstream Vera Sans Mono" w:hAnsi="Bitstream Vera Sans Mono"/>
           <w:b/>
           <w:bCs/>
+        </w:rPr>
+      </w:r>
+    </w:p>
+    <w:p>
+      <w:pPr>
+        <w:pStyle w:val="Normal"/>
+        <w:rPr>
+          <w:rFonts w:ascii="Bitstream Vera Sans Mono" w:hAnsi="Bitstream Vera Sans Mono"/>
+          <w:b w:val="false"/>
+          <w:b w:val="false"/>
+          <w:bCs w:val="false"/>
+        </w:rPr>
+      </w:pPr>
+      <w:r>
+        <w:rPr>
+          <w:rFonts w:ascii="Bitstream Vera Sans Mono" w:hAnsi="Bitstream Vera Sans Mono"/>
+          <w:b w:val="false"/>
+          <w:bCs w:val="false"/>
+        </w:rPr>
+        <w:t>We need to define each variables: x, w, b</w:t>
+      </w:r>
+    </w:p>
+    <w:p>
+      <w:pPr>
+        <w:pStyle w:val="Normal"/>
+        <w:rPr>
+          <w:rFonts w:ascii="Bitstream Vera Sans Mono" w:hAnsi="Bitstream Vera Sans Mono"/>
+          <w:b w:val="false"/>
+          <w:b w:val="false"/>
+          <w:bCs w:val="false"/>
+        </w:rPr>
+      </w:pPr>
+      <w:r>
+        <w:rPr>
+          <w:rFonts w:ascii="Bitstream Vera Sans Mono" w:hAnsi="Bitstream Vera Sans Mono"/>
+          <w:b w:val="false"/>
+          <w:bCs w:val="false"/>
+        </w:rPr>
+        <w:t>W, b are variables we can make tf.Variable() and inside it we can pass tf.ramdom_normal() to pass normal distributed numbers and we should pass the shape of it. Again, the rows depend on the sample size and the columns or features have to be defined. ( in this example we said n_features=10)</w:t>
+      </w:r>
+    </w:p>
+    <w:p>
+      <w:pPr>
+        <w:pStyle w:val="Normal"/>
+        <w:rPr>
+          <w:rFonts w:ascii="Bitstream Vera Sans Mono" w:hAnsi="Bitstream Vera Sans Mono"/>
+          <w:b w:val="false"/>
+          <w:b w:val="false"/>
+          <w:bCs w:val="false"/>
+        </w:rPr>
+      </w:pPr>
+      <w:r>
+        <w:rPr>
+          <w:rFonts w:ascii="Bitstream Vera Sans Mono" w:hAnsi="Bitstream Vera Sans Mono"/>
+          <w:b w:val="false"/>
+          <w:bCs w:val="false"/>
+        </w:rPr>
+        <w:t>n_dense_neurons means we need to have a layer of 3 neurons. I think it means the rows of the model because we pass it as the second parameter of the tensorflow shape.</w:t>
+      </w:r>
+    </w:p>
+    <w:p>
+      <w:pPr>
+        <w:pStyle w:val="Normal"/>
+        <w:rPr>
+          <w:rFonts w:ascii="Bitstream Vera Sans Mono" w:hAnsi="Bitstream Vera Sans Mono"/>
+          <w:b w:val="false"/>
+          <w:b w:val="false"/>
+          <w:bCs w:val="false"/>
+        </w:rPr>
+      </w:pPr>
+      <w:r>
+        <w:rPr>
+          <w:rFonts w:ascii="Bitstream Vera Sans Mono" w:hAnsi="Bitstream Vera Sans Mono"/>
+          <w:b w:val="false"/>
+          <w:bCs w:val="false"/>
+        </w:rPr>
+        <w:t>- then we define z as the result of  Wx+b</w:t>
+      </w:r>
+    </w:p>
+    <w:p>
+      <w:pPr>
+        <w:pStyle w:val="Normal"/>
+        <w:rPr>
+          <w:rFonts w:ascii="Bitstream Vera Sans Mono" w:hAnsi="Bitstream Vera Sans Mono"/>
+          <w:b w:val="false"/>
+          <w:b w:val="false"/>
+          <w:bCs w:val="false"/>
+        </w:rPr>
+      </w:pPr>
+      <w:r>
+        <w:rPr>
+          <w:rFonts w:ascii="Bitstream Vera Sans Mono" w:hAnsi="Bitstream Vera Sans Mono"/>
+          <w:b w:val="false"/>
+          <w:bCs w:val="false"/>
+        </w:rPr>
+        <w:t>- after it we need to use an activation function like tanh, nn.relu, sigmoid.</w:t>
+      </w:r>
+    </w:p>
+    <w:p>
+      <w:pPr>
+        <w:pStyle w:val="Normal"/>
+        <w:rPr>
+          <w:rFonts w:ascii="Bitstream Vera Sans Mono" w:hAnsi="Bitstream Vera Sans Mono"/>
+          <w:b w:val="false"/>
+          <w:b w:val="false"/>
+          <w:bCs w:val="false"/>
+        </w:rPr>
+      </w:pPr>
+      <w:r>
+        <w:rPr>
+          <w:rFonts w:ascii="Bitstream Vera Sans Mono" w:hAnsi="Bitstream Vera Sans Mono"/>
+          <w:b w:val="false"/>
+          <w:bCs w:val="false"/>
+        </w:rPr>
+        <w:t>In this example we use sigmoid which is the most basic one and pass z.</w:t>
+      </w:r>
+    </w:p>
+    <w:p>
+      <w:pPr>
+        <w:pStyle w:val="Normal"/>
+        <w:rPr>
+          <w:rFonts w:ascii="Bitstream Vera Sans Mono" w:hAnsi="Bitstream Vera Sans Mono"/>
+          <w:b w:val="false"/>
+          <w:b w:val="false"/>
+          <w:bCs w:val="false"/>
+        </w:rPr>
+      </w:pPr>
+      <w:r>
+        <w:rPr>
+          <w:rFonts w:ascii="Bitstream Vera Sans Mono" w:hAnsi="Bitstream Vera Sans Mono"/>
+          <w:b w:val="false"/>
+          <w:bCs w:val="false"/>
+        </w:rPr>
+        <w:t xml:space="preserve">- </w:t>
+      </w:r>
+      <w:r>
+        <w:rPr>
+          <w:rFonts w:ascii="Bitstream Vera Sans Mono" w:hAnsi="Bitstream Vera Sans Mono"/>
+          <w:b w:val="false"/>
+          <w:bCs w:val="false"/>
+        </w:rPr>
+        <w:t>then we need to run the session and see the results. As we used sigmoid function the results should be between 0-1</w:t>
+      </w:r>
+    </w:p>
+    <w:p>
+      <w:pPr>
+        <w:pStyle w:val="Normal"/>
+        <w:rPr>
+          <w:rFonts w:ascii="Bitstream Vera Sans Mono" w:hAnsi="Bitstream Vera Sans Mono"/>
+          <w:b w:val="false"/>
+          <w:b w:val="false"/>
+          <w:bCs w:val="false"/>
+        </w:rPr>
+      </w:pPr>
+      <w:r>
+        <w:rPr>
+          <w:rFonts w:ascii="Bitstream Vera Sans Mono" w:hAnsi="Bitstream Vera Sans Mono"/>
+          <w:b w:val="false"/>
+          <w:bCs w:val="false"/>
+        </w:rPr>
+      </w:r>
+    </w:p>
+    <w:p>
+      <w:pPr>
+        <w:pStyle w:val="Normal"/>
+        <w:rPr>
+          <w:rFonts w:ascii="Bitstream Vera Sans Mono" w:hAnsi="Bitstream Vera Sans Mono"/>
+          <w:b w:val="false"/>
+          <w:b w:val="false"/>
+          <w:bCs w:val="false"/>
+        </w:rPr>
+      </w:pPr>
+      <w:r>
+        <w:rPr>
+          <w:rFonts w:ascii="Bitstream Vera Sans Mono" w:hAnsi="Bitstream Vera Sans Mono"/>
+          <w:b w:val="false"/>
+          <w:bCs w:val="false"/>
+        </w:rPr>
+        <w:t>&gt;&gt;&gt; ok this was an example for learning the syntax. Now we take a look at a simple regression case using tf.</w:t>
+      </w:r>
+    </w:p>
+    <w:p>
+      <w:pPr>
+        <w:pStyle w:val="Normal"/>
+        <w:rPr>
+          <w:rFonts w:ascii="Bitstream Vera Sans Mono" w:hAnsi="Bitstream Vera Sans Mono"/>
+          <w:b w:val="false"/>
+          <w:b w:val="false"/>
+          <w:bCs w:val="false"/>
+        </w:rPr>
+      </w:pPr>
+      <w:r>
+        <w:rPr>
+          <w:rFonts w:ascii="Bitstream Vera Sans Mono" w:hAnsi="Bitstream Vera Sans Mono"/>
+          <w:b w:val="false"/>
+          <w:bCs w:val="false"/>
+        </w:rPr>
+      </w:r>
+    </w:p>
+    <w:p>
+      <w:pPr>
+        <w:pStyle w:val="Normal"/>
+        <w:rPr>
+          <w:rFonts w:ascii="Bitstream Vera Sans Mono" w:hAnsi="Bitstream Vera Sans Mono"/>
+          <w:b w:val="false"/>
+          <w:b w:val="false"/>
+          <w:bCs w:val="false"/>
+        </w:rPr>
+      </w:pPr>
+      <w:r>
+        <w:rPr>
+          <w:rFonts w:ascii="Bitstream Vera Sans Mono" w:hAnsi="Bitstream Vera Sans Mono"/>
+          <w:b w:val="false"/>
+          <w:bCs w:val="false"/>
+        </w:rPr>
+      </w:r>
+    </w:p>
+    <w:p>
+      <w:pPr>
+        <w:pStyle w:val="Normal"/>
+        <w:rPr>
+          <w:rFonts w:ascii="Bitstream Vera Sans Mono" w:hAnsi="Bitstream Vera Sans Mono"/>
+          <w:b w:val="false"/>
+          <w:b w:val="false"/>
+          <w:bCs w:val="false"/>
+        </w:rPr>
+      </w:pPr>
+      <w:r>
+        <w:rPr>
+          <w:rFonts w:ascii="Bitstream Vera Sans Mono" w:hAnsi="Bitstream Vera Sans Mono"/>
+          <w:b w:val="false"/>
+          <w:bCs w:val="false"/>
+        </w:rPr>
+        <w:t>- first we define x_data which is a np.linspace() function to have 10 random data between 0-10  np.linspace(0,10,10)</w:t>
+      </w:r>
+    </w:p>
+    <w:p>
+      <w:pPr>
+        <w:pStyle w:val="Normal"/>
+        <w:rPr>
+          <w:rFonts w:ascii="Bitstream Vera Sans Mono" w:hAnsi="Bitstream Vera Sans Mono"/>
+          <w:b w:val="false"/>
+          <w:b w:val="false"/>
+          <w:bCs w:val="false"/>
+        </w:rPr>
+      </w:pPr>
+      <w:r>
+        <w:rPr>
+          <w:rFonts w:ascii="Bitstream Vera Sans Mono" w:hAnsi="Bitstream Vera Sans Mono"/>
+          <w:b w:val="false"/>
+          <w:bCs w:val="false"/>
+        </w:rPr>
+        <w:t xml:space="preserve">also we add some noise to it by np.random.uniform() between -1.5, 1.5 to make it messy. </w:t>
+      </w:r>
+    </w:p>
+    <w:p>
+      <w:pPr>
+        <w:pStyle w:val="Normal"/>
+        <w:rPr>
+          <w:rFonts w:ascii="Bitstream Vera Sans Mono" w:hAnsi="Bitstream Vera Sans Mono"/>
+          <w:b w:val="false"/>
+          <w:b w:val="false"/>
+          <w:bCs w:val="false"/>
+        </w:rPr>
+      </w:pPr>
+      <w:r>
+        <w:rPr>
+          <w:rFonts w:ascii="Bitstream Vera Sans Mono" w:hAnsi="Bitstream Vera Sans Mono"/>
+          <w:b w:val="false"/>
+          <w:bCs w:val="false"/>
+        </w:rPr>
+        <w:t xml:space="preserve">- </w:t>
+      </w:r>
+      <w:r>
+        <w:rPr>
+          <w:rFonts w:ascii="Bitstream Vera Sans Mono" w:hAnsi="Bitstream Vera Sans Mono"/>
+          <w:b w:val="false"/>
+          <w:bCs w:val="false"/>
+        </w:rPr>
+        <w:t>we do the same thing for y_label</w:t>
+      </w:r>
+    </w:p>
+    <w:p>
+      <w:pPr>
+        <w:pStyle w:val="Normal"/>
+        <w:rPr>
+          <w:rFonts w:ascii="Bitstream Vera Sans Mono" w:hAnsi="Bitstream Vera Sans Mono"/>
+          <w:b w:val="false"/>
+          <w:b w:val="false"/>
+          <w:bCs w:val="false"/>
+        </w:rPr>
+      </w:pPr>
+      <w:r>
+        <w:rPr>
+          <w:rFonts w:ascii="Bitstream Vera Sans Mono" w:hAnsi="Bitstream Vera Sans Mono"/>
+          <w:b w:val="false"/>
+          <w:bCs w:val="false"/>
+        </w:rPr>
+        <w:t>and since we pick from the same distance there would be a kind of linear regression relationship between x,y</w:t>
+      </w:r>
+    </w:p>
+    <w:p>
+      <w:pPr>
+        <w:pStyle w:val="Normal"/>
+        <w:rPr>
+          <w:rFonts w:ascii="Bitstream Vera Sans Mono" w:hAnsi="Bitstream Vera Sans Mono"/>
+          <w:b w:val="false"/>
+          <w:b w:val="false"/>
+          <w:bCs w:val="false"/>
+        </w:rPr>
+      </w:pPr>
+      <w:r>
+        <w:rPr>
+          <w:rFonts w:ascii="Bitstream Vera Sans Mono" w:hAnsi="Bitstream Vera Sans Mono"/>
+          <w:b w:val="false"/>
+          <w:bCs w:val="false"/>
+        </w:rPr>
+        <w:t>- we define our linear model as m*x + b</w:t>
+      </w:r>
+    </w:p>
+    <w:p>
+      <w:pPr>
+        <w:pStyle w:val="Normal"/>
+        <w:rPr>
+          <w:rFonts w:ascii="Bitstream Vera Sans Mono" w:hAnsi="Bitstream Vera Sans Mono"/>
+          <w:b w:val="false"/>
+          <w:b w:val="false"/>
+          <w:bCs w:val="false"/>
+        </w:rPr>
+      </w:pPr>
+      <w:r>
+        <w:rPr>
+          <w:rFonts w:ascii="Bitstream Vera Sans Mono" w:hAnsi="Bitstream Vera Sans Mono"/>
+          <w:b w:val="false"/>
+          <w:bCs w:val="false"/>
+        </w:rPr>
+        <w:t xml:space="preserve">m,b will be variables. </w:t>
+      </w:r>
+    </w:p>
+    <w:p>
+      <w:pPr>
+        <w:pStyle w:val="Normal"/>
+        <w:rPr>
+          <w:rFonts w:ascii="Bitstream Vera Sans Mono" w:hAnsi="Bitstream Vera Sans Mono"/>
+          <w:b w:val="false"/>
+          <w:b w:val="false"/>
+          <w:bCs w:val="false"/>
+        </w:rPr>
+      </w:pPr>
+      <w:r>
+        <w:rPr>
+          <w:rFonts w:ascii="Bitstream Vera Sans Mono" w:hAnsi="Bitstream Vera Sans Mono"/>
+          <w:b w:val="false"/>
+          <w:bCs w:val="false"/>
+        </w:rPr>
+        <w:t>And we use zip() function to make a list of tuples for x,y values and then we will have to have an error variable. Our goal is to minimize the error. We can do it by squaring the y-y^ which is the distance between the real y and predicted y. and we punish higher errors more.</w:t>
+      </w:r>
+    </w:p>
+    <w:p>
+      <w:pPr>
+        <w:pStyle w:val="Normal"/>
+        <w:rPr>
+          <w:rFonts w:ascii="Bitstream Vera Sans Mono" w:hAnsi="Bitstream Vera Sans Mono"/>
+          <w:b w:val="false"/>
+          <w:b w:val="false"/>
+          <w:bCs w:val="false"/>
+        </w:rPr>
+      </w:pPr>
+      <w:r>
+        <w:rPr>
+          <w:rFonts w:ascii="Bitstream Vera Sans Mono" w:hAnsi="Bitstream Vera Sans Mono"/>
+          <w:b w:val="false"/>
+          <w:bCs w:val="false"/>
+        </w:rPr>
+        <w:t>- then we define optimizer:</w:t>
+      </w:r>
+    </w:p>
+    <w:p>
+      <w:pPr>
+        <w:pStyle w:val="Normal"/>
+        <w:rPr>
+          <w:rFonts w:ascii="Bitstream Vera Sans Mono" w:hAnsi="Bitstream Vera Sans Mono"/>
+          <w:b/>
+          <w:b/>
+          <w:bCs/>
+        </w:rPr>
+      </w:pPr>
+      <w:r>
+        <w:rPr>
+          <w:rFonts w:ascii="Bitstream Vera Sans Mono" w:hAnsi="Bitstream Vera Sans Mono"/>
+          <w:b/>
+          <w:bCs/>
+        </w:rPr>
+      </w:r>
+    </w:p>
+    <w:p>
+      <w:pPr>
+        <w:pStyle w:val="Normal"/>
+        <w:rPr>
+          <w:rFonts w:ascii="Bitstream Vera Sans Mono" w:hAnsi="Bitstream Vera Sans Mono"/>
+          <w:b/>
+          <w:b/>
+          <w:bCs/>
+        </w:rPr>
+      </w:pPr>
+      <w:r>
+        <w:rPr>
+          <w:rFonts w:ascii="Bitstream Vera Sans Mono" w:hAnsi="Bitstream Vera Sans Mono"/>
+          <w:b/>
+          <w:bCs/>
+        </w:rPr>
+        <w:t>optimizer = tf.train.GradientDescentOptimizer(learning_rate=0.001)</w:t>
+      </w:r>
+    </w:p>
+    <w:p>
+      <w:pPr>
+        <w:pStyle w:val="Normal"/>
+        <w:rPr>
+          <w:rFonts w:ascii="Bitstream Vera Sans Mono" w:hAnsi="Bitstream Vera Sans Mono"/>
+          <w:b/>
+          <w:b/>
+          <w:bCs/>
+        </w:rPr>
+      </w:pPr>
+      <w:r>
+        <w:rPr>
+          <w:rFonts w:ascii="Bitstream Vera Sans Mono" w:hAnsi="Bitstream Vera Sans Mono"/>
+          <w:b/>
+          <w:bCs/>
+        </w:rPr>
+        <w:t>train = optimizer.minimize(error)</w:t>
+      </w:r>
+    </w:p>
+    <w:p>
+      <w:pPr>
+        <w:pStyle w:val="Normal"/>
+        <w:rPr>
+          <w:rFonts w:ascii="Bitstream Vera Sans Mono" w:hAnsi="Bitstream Vera Sans Mono"/>
+          <w:b/>
+          <w:b/>
+          <w:bCs/>
+        </w:rPr>
+      </w:pPr>
+      <w:r>
+        <w:rPr>
+          <w:rFonts w:ascii="Bitstream Vera Sans Mono" w:hAnsi="Bitstream Vera Sans Mono"/>
+          <w:b/>
+          <w:bCs/>
+        </w:rPr>
+      </w:r>
+    </w:p>
+    <w:p>
+      <w:pPr>
+        <w:pStyle w:val="Normal"/>
+        <w:rPr>
+          <w:rFonts w:ascii="Bitstream Vera Sans Mono" w:hAnsi="Bitstream Vera Sans Mono"/>
+          <w:b w:val="false"/>
+          <w:b w:val="false"/>
+          <w:bCs w:val="false"/>
+        </w:rPr>
+      </w:pPr>
+      <w:r>
+        <w:rPr>
+          <w:rFonts w:ascii="Bitstream Vera Sans Mono" w:hAnsi="Bitstream Vera Sans Mono"/>
+          <w:b w:val="false"/>
+          <w:bCs w:val="false"/>
+        </w:rPr>
+        <w:t xml:space="preserve">and the learning rate can be anything depending on how fast or slow we want the learning. </w:t>
+      </w:r>
+    </w:p>
+    <w:p>
+      <w:pPr>
+        <w:pStyle w:val="Normal"/>
+        <w:rPr>
+          <w:rFonts w:ascii="Bitstream Vera Sans Mono" w:hAnsi="Bitstream Vera Sans Mono"/>
+          <w:b w:val="false"/>
+          <w:b w:val="false"/>
+          <w:bCs w:val="false"/>
+        </w:rPr>
+      </w:pPr>
+      <w:r>
+        <w:rPr>
+          <w:rFonts w:ascii="Bitstream Vera Sans Mono" w:hAnsi="Bitstream Vera Sans Mono"/>
+          <w:b w:val="false"/>
+          <w:bCs w:val="false"/>
+        </w:rPr>
+        <w:t xml:space="preserve">- </w:t>
+      </w:r>
+      <w:r>
+        <w:rPr>
+          <w:rFonts w:ascii="Bitstream Vera Sans Mono" w:hAnsi="Bitstream Vera Sans Mono"/>
+          <w:b w:val="false"/>
+          <w:bCs w:val="false"/>
+        </w:rPr>
+        <w:t>then we run the session and training steps can be anything. First we made it with only one training. And now we can add 100</w:t>
+      </w:r>
+    </w:p>
+    <w:p>
+      <w:pPr>
+        <w:pStyle w:val="Normal"/>
+        <w:rPr>
+          <w:rFonts w:ascii="Bitstream Vera Sans Mono" w:hAnsi="Bitstream Vera Sans Mono"/>
+          <w:b w:val="false"/>
+          <w:b w:val="false"/>
+          <w:bCs w:val="false"/>
+        </w:rPr>
+      </w:pPr>
+      <w:r>
+        <w:rPr>
+          <w:rFonts w:ascii="Bitstream Vera Sans Mono" w:hAnsi="Bitstream Vera Sans Mono"/>
+          <w:b w:val="false"/>
+          <w:bCs w:val="false"/>
+        </w:rPr>
+        <w:t xml:space="preserve">and we see it has a better fit. </w:t>
+      </w:r>
+    </w:p>
+    <w:p>
+      <w:pPr>
+        <w:pStyle w:val="Normal"/>
+        <w:pBdr>
+          <w:bottom w:val="single" w:sz="2" w:space="2" w:color="000000"/>
+        </w:pBdr>
+        <w:rPr>
+          <w:rFonts w:ascii="Bitstream Vera Sans Mono" w:hAnsi="Bitstream Vera Sans Mono"/>
+          <w:b w:val="false"/>
+          <w:b w:val="false"/>
+          <w:bCs w:val="false"/>
+        </w:rPr>
+      </w:pPr>
+      <w:r>
+        <w:rPr>
+          <w:rFonts w:ascii="Bitstream Vera Sans Mono" w:hAnsi="Bitstream Vera Sans Mono"/>
+          <w:b w:val="false"/>
+          <w:bCs w:val="false"/>
+        </w:rPr>
+      </w:r>
+    </w:p>
+    <w:p>
+      <w:pPr>
+        <w:pStyle w:val="Normal"/>
+        <w:rPr>
+          <w:rFonts w:ascii="Bitstream Vera Sans Mono" w:hAnsi="Bitstream Vera Sans Mono"/>
+          <w:b w:val="false"/>
+          <w:b w:val="false"/>
+          <w:bCs w:val="false"/>
+        </w:rPr>
+      </w:pPr>
+      <w:r>
+        <w:rPr>
+          <w:rFonts w:ascii="Bitstream Vera Sans Mono" w:hAnsi="Bitstream Vera Sans Mono"/>
+          <w:b w:val="false"/>
+          <w:bCs w:val="false"/>
+        </w:rPr>
+      </w:r>
+    </w:p>
+    <w:p>
+      <w:pPr>
+        <w:pStyle w:val="Normal"/>
+        <w:rPr>
+          <w:rFonts w:ascii="Bitstream Vera Sans Mono" w:hAnsi="Bitstream Vera Sans Mono"/>
+          <w:b/>
+          <w:b/>
+          <w:bCs/>
+        </w:rPr>
+      </w:pPr>
+      <w:r>
+        <w:rPr>
+          <w:rFonts w:ascii="Bitstream Vera Sans Mono" w:hAnsi="Bitstream Vera Sans Mono"/>
+          <w:b/>
+          <w:bCs/>
+        </w:rPr>
+        <w:t>6-31 : more realistic regression:</w:t>
+      </w:r>
+    </w:p>
+    <w:p>
+      <w:pPr>
+        <w:pStyle w:val="Normal"/>
+        <w:rPr>
+          <w:rFonts w:ascii="Bitstream Vera Sans Mono" w:hAnsi="Bitstream Vera Sans Mono"/>
+          <w:b w:val="false"/>
+          <w:b w:val="false"/>
+          <w:bCs w:val="false"/>
+        </w:rPr>
+      </w:pPr>
+      <w:r>
+        <w:rPr>
+          <w:rFonts w:ascii="Bitstream Vera Sans Mono" w:hAnsi="Bitstream Vera Sans Mono"/>
+          <w:b w:val="false"/>
+          <w:bCs w:val="false"/>
+        </w:rPr>
+        <w:t>Now its time to make a more realistic regression model using tf.</w:t>
+      </w:r>
+    </w:p>
+    <w:p>
+      <w:pPr>
+        <w:pStyle w:val="Normal"/>
+        <w:rPr>
+          <w:rFonts w:ascii="Bitstream Vera Sans Mono" w:hAnsi="Bitstream Vera Sans Mono"/>
+          <w:b w:val="false"/>
+          <w:b w:val="false"/>
+          <w:bCs w:val="false"/>
+        </w:rPr>
+      </w:pPr>
+      <w:r>
+        <w:rPr>
+          <w:rFonts w:ascii="Bitstream Vera Sans Mono" w:hAnsi="Bitstream Vera Sans Mono"/>
+          <w:b w:val="false"/>
+          <w:bCs w:val="false"/>
+        </w:rPr>
+      </w:r>
+    </w:p>
+    <w:p>
+      <w:pPr>
+        <w:pStyle w:val="Normal"/>
+        <w:rPr>
+          <w:rFonts w:ascii="Bitstream Vera Sans Mono" w:hAnsi="Bitstream Vera Sans Mono"/>
+          <w:b w:val="false"/>
+          <w:b w:val="false"/>
+          <w:bCs w:val="false"/>
+        </w:rPr>
+      </w:pPr>
+      <w:r>
+        <w:rPr>
+          <w:rFonts w:ascii="Bitstream Vera Sans Mono" w:hAnsi="Bitstream Vera Sans Mono"/>
+          <w:b w:val="false"/>
+          <w:bCs w:val="false"/>
+        </w:rPr>
+        <w:t xml:space="preserve">We make 2 different datasets for x,y again we have the formula of y = mx + b and we put m=0.5 , b=5  then we use numpy to gernerate 1 million values and apply the formula to calculate y values and then we use pandas to concatenate them in one dataset. </w:t>
+      </w:r>
+    </w:p>
+    <w:p>
+      <w:pPr>
+        <w:pStyle w:val="Normal"/>
+        <w:rPr>
+          <w:rFonts w:ascii="Bitstream Vera Sans Mono" w:hAnsi="Bitstream Vera Sans Mono"/>
+          <w:b w:val="false"/>
+          <w:b w:val="false"/>
+          <w:bCs w:val="false"/>
+        </w:rPr>
+      </w:pPr>
+      <w:r>
+        <w:rPr>
+          <w:rFonts w:ascii="Bitstream Vera Sans Mono" w:hAnsi="Bitstream Vera Sans Mono"/>
+          <w:b w:val="false"/>
+          <w:bCs w:val="false"/>
+        </w:rPr>
+        <w:t>- when we have big datasets, in order to plot them its better to use a sample of all data because if we try to plot the whole data set Jupyter may crash.</w:t>
+      </w:r>
+    </w:p>
+    <w:p>
+      <w:pPr>
+        <w:pStyle w:val="Normal"/>
+        <w:rPr>
+          <w:rFonts w:ascii="Bitstream Vera Sans Mono" w:hAnsi="Bitstream Vera Sans Mono"/>
+          <w:b w:val="false"/>
+          <w:b w:val="false"/>
+          <w:bCs w:val="false"/>
+        </w:rPr>
+      </w:pPr>
+      <w:r>
+        <w:rPr>
+          <w:rFonts w:ascii="Bitstream Vera Sans Mono" w:hAnsi="Bitstream Vera Sans Mono"/>
+          <w:b w:val="false"/>
+          <w:bCs w:val="false"/>
+        </w:rPr>
+        <w:t xml:space="preserve">We can say:  df.sample(n=250) ==&gt; this returns 250 samples of the whole dataset. </w:t>
+      </w:r>
+    </w:p>
+    <w:p>
+      <w:pPr>
+        <w:pStyle w:val="Normal"/>
+        <w:rPr>
+          <w:rFonts w:ascii="Bitstream Vera Sans Mono" w:hAnsi="Bitstream Vera Sans Mono"/>
+          <w:b w:val="false"/>
+          <w:b w:val="false"/>
+          <w:bCs w:val="false"/>
+        </w:rPr>
+      </w:pPr>
+      <w:r>
+        <w:rPr>
+          <w:rFonts w:ascii="Bitstream Vera Sans Mono" w:hAnsi="Bitstream Vera Sans Mono"/>
+          <w:b w:val="false"/>
+          <w:bCs w:val="false"/>
+        </w:rPr>
+        <w:t>- after plotting the data, we want tf to guess the values of m,b and make the regression line for us.</w:t>
+      </w:r>
+    </w:p>
+    <w:p>
+      <w:pPr>
+        <w:pStyle w:val="Normal"/>
+        <w:rPr>
+          <w:rFonts w:ascii="Bitstream Vera Sans Mono" w:hAnsi="Bitstream Vera Sans Mono"/>
+          <w:b w:val="false"/>
+          <w:b w:val="false"/>
+          <w:bCs w:val="false"/>
+        </w:rPr>
+      </w:pPr>
+      <w:r>
+        <w:rPr>
+          <w:rFonts w:ascii="Bitstream Vera Sans Mono" w:hAnsi="Bitstream Vera Sans Mono"/>
+          <w:b w:val="false"/>
+          <w:bCs w:val="false"/>
+        </w:rPr>
+      </w:r>
+    </w:p>
+    <w:p>
+      <w:pPr>
+        <w:pStyle w:val="Normal"/>
+        <w:rPr>
+          <w:rFonts w:ascii="Bitstream Vera Sans Mono" w:hAnsi="Bitstream Vera Sans Mono"/>
+          <w:b w:val="false"/>
+          <w:b w:val="false"/>
+          <w:bCs w:val="false"/>
+        </w:rPr>
+      </w:pPr>
+      <w:r>
+        <w:rPr>
+          <w:rFonts w:ascii="Bitstream Vera Sans Mono" w:hAnsi="Bitstream Vera Sans Mono"/>
+          <w:b w:val="false"/>
+          <w:bCs w:val="false"/>
+        </w:rPr>
+        <w:t xml:space="preserve">- </w:t>
+      </w:r>
+      <w:r>
+        <w:rPr>
+          <w:rFonts w:ascii="Bitstream Vera Sans Mono" w:hAnsi="Bitstream Vera Sans Mono"/>
+          <w:b w:val="false"/>
+          <w:bCs w:val="false"/>
+        </w:rPr>
+        <w:t>when we want to feed big data to the model for training, we need to do it in batches not all in once.</w:t>
+      </w:r>
+    </w:p>
+    <w:p>
+      <w:pPr>
+        <w:pStyle w:val="Normal"/>
+        <w:rPr>
+          <w:rFonts w:ascii="Bitstream Vera Sans Mono" w:hAnsi="Bitstream Vera Sans Mono"/>
+          <w:b w:val="false"/>
+          <w:b w:val="false"/>
+          <w:bCs w:val="false"/>
+        </w:rPr>
+      </w:pPr>
+      <w:r>
+        <w:rPr>
+          <w:rFonts w:ascii="Bitstream Vera Sans Mono" w:hAnsi="Bitstream Vera Sans Mono"/>
+          <w:b w:val="false"/>
+          <w:bCs w:val="false"/>
+        </w:rPr>
+      </w:r>
+    </w:p>
+    <w:p>
+      <w:pPr>
+        <w:pStyle w:val="Normal"/>
+        <w:rPr>
+          <w:rFonts w:ascii="Bitstream Vera Sans Mono" w:hAnsi="Bitstream Vera Sans Mono"/>
+          <w:b w:val="false"/>
+          <w:b w:val="false"/>
+          <w:bCs w:val="false"/>
+        </w:rPr>
+      </w:pPr>
+      <w:r>
+        <w:rPr>
+          <w:rFonts w:ascii="Bitstream Vera Sans Mono" w:hAnsi="Bitstream Vera Sans Mono"/>
+          <w:b w:val="false"/>
+          <w:bCs w:val="false"/>
+        </w:rPr>
+        <w:t xml:space="preserve">- </w:t>
+      </w:r>
+      <w:r>
+        <w:rPr>
+          <w:rFonts w:ascii="Bitstream Vera Sans Mono" w:hAnsi="Bitstream Vera Sans Mono"/>
+          <w:b w:val="false"/>
+          <w:bCs w:val="false"/>
+        </w:rPr>
+        <w:t>now we define random numbers for m,b again to initialize the model.  (variables)</w:t>
+      </w:r>
+    </w:p>
+    <w:p>
+      <w:pPr>
+        <w:pStyle w:val="Normal"/>
+        <w:rPr>
+          <w:rFonts w:ascii="Bitstream Vera Sans Mono" w:hAnsi="Bitstream Vera Sans Mono"/>
+          <w:b w:val="false"/>
+          <w:b w:val="false"/>
+          <w:bCs w:val="false"/>
+        </w:rPr>
+      </w:pPr>
+      <w:r>
+        <w:rPr>
+          <w:rFonts w:ascii="Bitstream Vera Sans Mono" w:hAnsi="Bitstream Vera Sans Mono"/>
+          <w:b w:val="false"/>
+          <w:bCs w:val="false"/>
+        </w:rPr>
+        <w:t xml:space="preserve">- </w:t>
+      </w:r>
+      <w:r>
+        <w:rPr>
+          <w:rFonts w:ascii="Bitstream Vera Sans Mono" w:hAnsi="Bitstream Vera Sans Mono"/>
+          <w:b w:val="false"/>
+          <w:bCs w:val="false"/>
+        </w:rPr>
+        <w:t>also for x,y we need to make placeholders.</w:t>
+      </w:r>
+    </w:p>
+    <w:p>
+      <w:pPr>
+        <w:pStyle w:val="Normal"/>
+        <w:rPr>
+          <w:rFonts w:ascii="Bitstream Vera Sans Mono" w:hAnsi="Bitstream Vera Sans Mono"/>
+          <w:b w:val="false"/>
+          <w:b w:val="false"/>
+          <w:bCs w:val="false"/>
+        </w:rPr>
+      </w:pPr>
+      <w:r>
+        <w:rPr>
+          <w:rFonts w:ascii="Bitstream Vera Sans Mono" w:hAnsi="Bitstream Vera Sans Mono"/>
+          <w:b w:val="false"/>
+          <w:bCs w:val="false"/>
+        </w:rPr>
+        <w:t xml:space="preserve">- </w:t>
+      </w:r>
+      <w:r>
+        <w:rPr>
+          <w:rFonts w:ascii="Bitstream Vera Sans Mono" w:hAnsi="Bitstream Vera Sans Mono"/>
+          <w:b w:val="false"/>
+          <w:bCs w:val="false"/>
+        </w:rPr>
+        <w:t>we pass the number of batch size that we want inside the tf.placeholder() =&gt;   tf.placeholder(tf.float32, &lt;batch_size&gt;)</w:t>
+      </w:r>
+    </w:p>
+    <w:p>
+      <w:pPr>
+        <w:pStyle w:val="Normal"/>
+        <w:rPr>
+          <w:rFonts w:ascii="Bitstream Vera Sans Mono" w:hAnsi="Bitstream Vera Sans Mono"/>
+          <w:b w:val="false"/>
+          <w:b w:val="false"/>
+          <w:bCs w:val="false"/>
+        </w:rPr>
+      </w:pPr>
+      <w:r>
+        <w:rPr>
+          <w:rFonts w:ascii="Bitstream Vera Sans Mono" w:hAnsi="Bitstream Vera Sans Mono"/>
+          <w:b w:val="false"/>
+          <w:bCs w:val="false"/>
+        </w:rPr>
+      </w:r>
+    </w:p>
+    <w:p>
+      <w:pPr>
+        <w:pStyle w:val="Normal"/>
+        <w:rPr>
+          <w:rFonts w:ascii="Bitstream Vera Sans Mono" w:hAnsi="Bitstream Vera Sans Mono"/>
+          <w:b w:val="false"/>
+          <w:b w:val="false"/>
+          <w:bCs w:val="false"/>
+        </w:rPr>
+      </w:pPr>
+      <w:r>
+        <w:rPr>
+          <w:rFonts w:ascii="Bitstream Vera Sans Mono" w:hAnsi="Bitstream Vera Sans Mono"/>
+          <w:b w:val="false"/>
+          <w:bCs w:val="false"/>
+        </w:rPr>
+      </w:r>
+    </w:p>
+    <w:p>
+      <w:pPr>
+        <w:pStyle w:val="Normal"/>
+        <w:rPr>
+          <w:rFonts w:ascii="Bitstream Vera Sans Mono" w:hAnsi="Bitstream Vera Sans Mono"/>
+          <w:b w:val="false"/>
+          <w:b w:val="false"/>
+          <w:bCs w:val="false"/>
+        </w:rPr>
+      </w:pPr>
+      <w:r>
+        <w:rPr>
+          <w:rFonts w:ascii="Bitstream Vera Sans Mono" w:hAnsi="Bitstream Vera Sans Mono"/>
+          <w:b w:val="false"/>
+          <w:bCs w:val="false"/>
         </w:rPr>
       </w:r>
     </w:p>

</xml_diff>

<commit_message>
finished just half of classification example, the rest of it has an error Unable to get element as bytes
</commit_message>
<xml_diff>
--- a/6-TF basics/part-6.docx
+++ b/6-TF basics/part-6.docx
@@ -4378,7 +4378,7 @@
           <w:b/>
           <w:bCs/>
         </w:rPr>
-        <w:t>6-31 : more realistic regression:</w:t>
+        <w:t>6-31, 32 : more realistic regression:</w:t>
       </w:r>
     </w:p>
     <w:p>
@@ -4636,6 +4636,802 @@
           <w:bCs w:val="false"/>
         </w:rPr>
         <w:t>we pass the number of batch size that we want inside the tf.placeholder() =&gt;   tf.placeholder(tf.float32, &lt;batch_size&gt;)</w:t>
+      </w:r>
+    </w:p>
+    <w:p>
+      <w:pPr>
+        <w:pStyle w:val="Normal"/>
+        <w:rPr>
+          <w:rFonts w:ascii="Bitstream Vera Sans Mono" w:hAnsi="Bitstream Vera Sans Mono"/>
+          <w:b w:val="false"/>
+          <w:b w:val="false"/>
+          <w:bCs w:val="false"/>
+        </w:rPr>
+      </w:pPr>
+      <w:r>
+        <w:rPr>
+          <w:rFonts w:ascii="Bitstream Vera Sans Mono" w:hAnsi="Bitstream Vera Sans Mono"/>
+          <w:b w:val="false"/>
+          <w:bCs w:val="false"/>
+        </w:rPr>
+      </w:r>
+    </w:p>
+    <w:p>
+      <w:pPr>
+        <w:pStyle w:val="Normal"/>
+        <w:rPr>
+          <w:rFonts w:ascii="Bitstream Vera Sans Mono" w:hAnsi="Bitstream Vera Sans Mono"/>
+          <w:b w:val="false"/>
+          <w:b w:val="false"/>
+          <w:bCs w:val="false"/>
+        </w:rPr>
+      </w:pPr>
+      <w:r>
+        <w:rPr>
+          <w:rFonts w:ascii="Bitstream Vera Sans Mono" w:hAnsi="Bitstream Vera Sans Mono"/>
+          <w:b w:val="false"/>
+          <w:bCs w:val="false"/>
+        </w:rPr>
+      </w:r>
+    </w:p>
+    <w:p>
+      <w:pPr>
+        <w:pStyle w:val="Normal"/>
+        <w:rPr>
+          <w:rFonts w:ascii="Bitstream Vera Sans Mono" w:hAnsi="Bitstream Vera Sans Mono"/>
+          <w:b w:val="false"/>
+          <w:b w:val="false"/>
+          <w:bCs w:val="false"/>
+        </w:rPr>
+      </w:pPr>
+      <w:r>
+        <w:rPr>
+          <w:rFonts w:ascii="Bitstream Vera Sans Mono" w:hAnsi="Bitstream Vera Sans Mono"/>
+          <w:b w:val="false"/>
+          <w:bCs w:val="false"/>
+        </w:rPr>
+      </w:r>
+    </w:p>
+    <w:p>
+      <w:pPr>
+        <w:pStyle w:val="Normal"/>
+        <w:rPr>
+          <w:rFonts w:ascii="Bitstream Vera Sans Mono" w:hAnsi="Bitstream Vera Sans Mono"/>
+          <w:b w:val="false"/>
+          <w:b w:val="false"/>
+          <w:bCs w:val="false"/>
+        </w:rPr>
+      </w:pPr>
+      <w:r>
+        <w:rPr>
+          <w:rFonts w:ascii="Bitstream Vera Sans Mono" w:hAnsi="Bitstream Vera Sans Mono"/>
+          <w:b w:val="false"/>
+          <w:bCs w:val="false"/>
+        </w:rPr>
+        <w:t xml:space="preserve">- </w:t>
+      </w:r>
+      <w:r>
+        <w:rPr>
+          <w:rFonts w:ascii="Bitstream Vera Sans Mono" w:hAnsi="Bitstream Vera Sans Mono"/>
+          <w:b w:val="false"/>
+          <w:bCs w:val="false"/>
+        </w:rPr>
+        <w:t>then we need to define the error or cost function. Again for this we need to square the difference between the real y and the model.  (yph-y_model)</w:t>
+      </w:r>
+    </w:p>
+    <w:p>
+      <w:pPr>
+        <w:pStyle w:val="Normal"/>
+        <w:rPr>
+          <w:rFonts w:ascii="Bitstream Vera Sans Mono" w:hAnsi="Bitstream Vera Sans Mono"/>
+          <w:b w:val="false"/>
+          <w:b w:val="false"/>
+          <w:bCs w:val="false"/>
+        </w:rPr>
+      </w:pPr>
+      <w:r>
+        <w:rPr>
+          <w:rFonts w:ascii="Bitstream Vera Sans Mono" w:hAnsi="Bitstream Vera Sans Mono"/>
+          <w:b w:val="false"/>
+          <w:bCs w:val="false"/>
+        </w:rPr>
+        <w:t xml:space="preserve">- </w:t>
+      </w:r>
+      <w:r>
+        <w:rPr>
+          <w:rFonts w:ascii="Bitstream Vera Sans Mono" w:hAnsi="Bitstream Vera Sans Mono"/>
+          <w:b w:val="false"/>
+          <w:bCs w:val="false"/>
+        </w:rPr>
+        <w:t>after we define error model we need to make the optimizer and let the optimizer minimize the error function.</w:t>
+      </w:r>
+    </w:p>
+    <w:p>
+      <w:pPr>
+        <w:pStyle w:val="Normal"/>
+        <w:rPr>
+          <w:rFonts w:ascii="Bitstream Vera Sans Mono" w:hAnsi="Bitstream Vera Sans Mono"/>
+          <w:b w:val="false"/>
+          <w:b w:val="false"/>
+          <w:bCs w:val="false"/>
+        </w:rPr>
+      </w:pPr>
+      <w:r>
+        <w:rPr>
+          <w:rFonts w:ascii="Bitstream Vera Sans Mono" w:hAnsi="Bitstream Vera Sans Mono"/>
+          <w:b w:val="false"/>
+          <w:bCs w:val="false"/>
+        </w:rPr>
+        <w:t xml:space="preserve">- </w:t>
+      </w:r>
+      <w:r>
+        <w:rPr>
+          <w:rFonts w:ascii="Bitstream Vera Sans Mono" w:hAnsi="Bitstream Vera Sans Mono"/>
+          <w:b w:val="false"/>
+          <w:bCs w:val="false"/>
+        </w:rPr>
+        <w:t>then we need to run the session:</w:t>
+      </w:r>
+    </w:p>
+    <w:p>
+      <w:pPr>
+        <w:pStyle w:val="Normal"/>
+        <w:rPr>
+          <w:rFonts w:ascii="Bitstream Vera Sans Mono" w:hAnsi="Bitstream Vera Sans Mono"/>
+          <w:b w:val="false"/>
+          <w:b w:val="false"/>
+          <w:bCs w:val="false"/>
+        </w:rPr>
+      </w:pPr>
+      <w:r>
+        <w:rPr>
+          <w:rFonts w:ascii="Bitstream Vera Sans Mono" w:hAnsi="Bitstream Vera Sans Mono"/>
+          <w:b w:val="false"/>
+          <w:bCs w:val="false"/>
+        </w:rPr>
+        <w:t xml:space="preserve">- </w:t>
+      </w:r>
+      <w:r>
+        <w:rPr>
+          <w:rFonts w:ascii="Bitstream Vera Sans Mono" w:hAnsi="Bitstream Vera Sans Mono"/>
+          <w:b w:val="false"/>
+          <w:bCs w:val="false"/>
+        </w:rPr>
+        <w:t>we define batches as 1000 and we generate 8 random indexes among x_data values so for each batch we will have 8000 samples.</w:t>
+      </w:r>
+    </w:p>
+    <w:p>
+      <w:pPr>
+        <w:pStyle w:val="Normal"/>
+        <w:pBdr>
+          <w:bottom w:val="single" w:sz="2" w:space="2" w:color="000000"/>
+        </w:pBdr>
+        <w:rPr>
+          <w:rFonts w:ascii="Bitstream Vera Sans Mono" w:hAnsi="Bitstream Vera Sans Mono"/>
+          <w:b w:val="false"/>
+          <w:b w:val="false"/>
+          <w:bCs w:val="false"/>
+        </w:rPr>
+      </w:pPr>
+      <w:r>
+        <w:rPr>
+          <w:rFonts w:ascii="Bitstream Vera Sans Mono" w:hAnsi="Bitstream Vera Sans Mono"/>
+          <w:b w:val="false"/>
+          <w:bCs w:val="false"/>
+        </w:rPr>
+      </w:r>
+    </w:p>
+    <w:p>
+      <w:pPr>
+        <w:pStyle w:val="Normal"/>
+        <w:rPr>
+          <w:rFonts w:ascii="Bitstream Vera Sans Mono" w:hAnsi="Bitstream Vera Sans Mono"/>
+          <w:b w:val="false"/>
+          <w:b w:val="false"/>
+          <w:bCs w:val="false"/>
+        </w:rPr>
+      </w:pPr>
+      <w:r>
+        <w:rPr>
+          <w:rFonts w:ascii="Bitstream Vera Sans Mono" w:hAnsi="Bitstream Vera Sans Mono"/>
+          <w:b w:val="false"/>
+          <w:bCs w:val="false"/>
+        </w:rPr>
+      </w:r>
+    </w:p>
+    <w:p>
+      <w:pPr>
+        <w:pStyle w:val="Normal"/>
+        <w:rPr>
+          <w:rFonts w:ascii="Bitstream Vera Sans Mono" w:hAnsi="Bitstream Vera Sans Mono"/>
+          <w:b/>
+          <w:b/>
+          <w:bCs/>
+        </w:rPr>
+      </w:pPr>
+      <w:r>
+        <w:rPr>
+          <w:rFonts w:ascii="Bitstream Vera Sans Mono" w:hAnsi="Bitstream Vera Sans Mono"/>
+          <w:b/>
+          <w:bCs/>
+        </w:rPr>
+        <w:t>6-33: Classification example</w:t>
+      </w:r>
+    </w:p>
+    <w:p>
+      <w:pPr>
+        <w:pStyle w:val="Normal"/>
+        <w:rPr>
+          <w:rFonts w:ascii="Bitstream Vera Sans Mono" w:hAnsi="Bitstream Vera Sans Mono"/>
+          <w:b w:val="false"/>
+          <w:b w:val="false"/>
+          <w:bCs w:val="false"/>
+        </w:rPr>
+      </w:pPr>
+      <w:r>
+        <w:rPr>
+          <w:rFonts w:ascii="Bitstream Vera Sans Mono" w:hAnsi="Bitstream Vera Sans Mono"/>
+          <w:b w:val="false"/>
+          <w:bCs w:val="false"/>
+        </w:rPr>
+      </w:r>
+    </w:p>
+    <w:p>
+      <w:pPr>
+        <w:pStyle w:val="Normal"/>
+        <w:rPr>
+          <w:rFonts w:ascii="Bitstream Vera Sans Mono" w:hAnsi="Bitstream Vera Sans Mono"/>
+          <w:b w:val="false"/>
+          <w:b w:val="false"/>
+          <w:bCs w:val="false"/>
+        </w:rPr>
+      </w:pPr>
+      <w:r>
+        <w:rPr>
+          <w:rFonts w:ascii="Bitstream Vera Sans Mono" w:hAnsi="Bitstream Vera Sans Mono"/>
+          <w:b w:val="false"/>
+          <w:bCs w:val="false"/>
+        </w:rPr>
+        <w:t xml:space="preserve">this example is based on Pima Indians Diabetes dataset. </w:t>
+      </w:r>
+    </w:p>
+    <w:p>
+      <w:pPr>
+        <w:pStyle w:val="Normal"/>
+        <w:rPr>
+          <w:rFonts w:ascii="Bitstream Vera Sans Mono" w:hAnsi="Bitstream Vera Sans Mono"/>
+          <w:b w:val="false"/>
+          <w:b w:val="false"/>
+          <w:bCs w:val="false"/>
+        </w:rPr>
+      </w:pPr>
+      <w:r>
+        <w:rPr>
+          <w:rFonts w:ascii="Bitstream Vera Sans Mono" w:hAnsi="Bitstream Vera Sans Mono"/>
+          <w:b w:val="false"/>
+          <w:bCs w:val="false"/>
+        </w:rPr>
+        <w:t>An easy way to normalize data using pandas. (we can use sklearn pre-processing library also)</w:t>
+      </w:r>
+    </w:p>
+    <w:p>
+      <w:pPr>
+        <w:pStyle w:val="Normal"/>
+        <w:rPr>
+          <w:rFonts w:ascii="Bitstream Vera Sans Mono" w:hAnsi="Bitstream Vera Sans Mono"/>
+          <w:b w:val="false"/>
+          <w:b w:val="false"/>
+          <w:bCs w:val="false"/>
+        </w:rPr>
+      </w:pPr>
+      <w:r>
+        <w:rPr>
+          <w:rFonts w:ascii="Bitstream Vera Sans Mono" w:hAnsi="Bitstream Vera Sans Mono"/>
+          <w:b w:val="false"/>
+          <w:bCs w:val="false"/>
+        </w:rPr>
+        <w:t>using pandas is like this:</w:t>
+      </w:r>
+    </w:p>
+    <w:p>
+      <w:pPr>
+        <w:pStyle w:val="Normal"/>
+        <w:rPr>
+          <w:rFonts w:ascii="Bitstream Vera Sans Mono" w:hAnsi="Bitstream Vera Sans Mono"/>
+          <w:b w:val="false"/>
+          <w:b w:val="false"/>
+          <w:bCs w:val="false"/>
+        </w:rPr>
+      </w:pPr>
+      <w:r>
+        <w:rPr>
+          <w:rFonts w:ascii="Bitstream Vera Sans Mono" w:hAnsi="Bitstream Vera Sans Mono"/>
+          <w:b w:val="false"/>
+          <w:bCs w:val="false"/>
+        </w:rPr>
+        <w:t xml:space="preserve">we can define a lambda function for all columns we need to normalize data, and directly write the normalization formula. </w:t>
+      </w:r>
+    </w:p>
+    <w:p>
+      <w:pPr>
+        <w:pStyle w:val="Normal"/>
+        <w:rPr>
+          <w:rFonts w:ascii="Bitstream Vera Sans Mono" w:hAnsi="Bitstream Vera Sans Mono"/>
+          <w:b w:val="false"/>
+          <w:b w:val="false"/>
+          <w:bCs w:val="false"/>
+        </w:rPr>
+      </w:pPr>
+      <w:r>
+        <w:rPr>
+          <w:rFonts w:ascii="Bitstream Vera Sans Mono" w:hAnsi="Bitstream Vera Sans Mono"/>
+          <w:b w:val="false"/>
+          <w:bCs w:val="false"/>
+        </w:rPr>
+        <w:t>- we define the list of columns:</w:t>
+      </w:r>
+    </w:p>
+    <w:p>
+      <w:pPr>
+        <w:pStyle w:val="Normal"/>
+        <w:rPr>
+          <w:rFonts w:ascii="Bitstream Vera Sans Mono" w:hAnsi="Bitstream Vera Sans Mono"/>
+          <w:b w:val="false"/>
+          <w:b w:val="false"/>
+          <w:bCs w:val="false"/>
+        </w:rPr>
+      </w:pPr>
+      <w:r>
+        <w:rPr>
+          <w:rFonts w:ascii="Bitstream Vera Sans Mono" w:hAnsi="Bitstream Vera Sans Mono"/>
+          <w:b w:val="false"/>
+          <w:bCs w:val="false"/>
+        </w:rPr>
+      </w:r>
+    </w:p>
+    <w:p>
+      <w:pPr>
+        <w:pStyle w:val="Normal"/>
+        <w:rPr>
+          <w:rFonts w:ascii="Bitstream Vera Sans Mono" w:hAnsi="Bitstream Vera Sans Mono"/>
+          <w:b w:val="false"/>
+          <w:b w:val="false"/>
+          <w:bCs w:val="false"/>
+        </w:rPr>
+      </w:pPr>
+      <w:r>
+        <w:rPr>
+          <w:rFonts w:ascii="Bitstream Vera Sans Mono" w:hAnsi="Bitstream Vera Sans Mono"/>
+          <w:b w:val="false"/>
+          <w:bCs w:val="false"/>
+        </w:rPr>
+        <w:t>cols_to_norm = ['Pregnancies', 'Glucose', 'BloodPressure', 'SkinThickness', 'Insulin',</w:t>
+      </w:r>
+    </w:p>
+    <w:p>
+      <w:pPr>
+        <w:pStyle w:val="Normal"/>
+        <w:rPr>
+          <w:rFonts w:ascii="Bitstream Vera Sans Mono" w:hAnsi="Bitstream Vera Sans Mono"/>
+          <w:b w:val="false"/>
+          <w:b w:val="false"/>
+          <w:bCs w:val="false"/>
+        </w:rPr>
+      </w:pPr>
+      <w:r>
+        <w:rPr>
+          <w:rFonts w:ascii="Bitstream Vera Sans Mono" w:hAnsi="Bitstream Vera Sans Mono"/>
+          <w:b w:val="false"/>
+          <w:bCs w:val="false"/>
+        </w:rPr>
+        <w:t xml:space="preserve">       </w:t>
+      </w:r>
+      <w:r>
+        <w:rPr>
+          <w:rFonts w:ascii="Bitstream Vera Sans Mono" w:hAnsi="Bitstream Vera Sans Mono"/>
+          <w:b w:val="false"/>
+          <w:bCs w:val="false"/>
+        </w:rPr>
+        <w:t>'BMI', 'DiabetesPedigreeFunction']</w:t>
+      </w:r>
+    </w:p>
+    <w:p>
+      <w:pPr>
+        <w:pStyle w:val="Normal"/>
+        <w:rPr>
+          <w:rFonts w:ascii="Bitstream Vera Sans Mono" w:hAnsi="Bitstream Vera Sans Mono"/>
+          <w:b w:val="false"/>
+          <w:b w:val="false"/>
+          <w:bCs w:val="false"/>
+        </w:rPr>
+      </w:pPr>
+      <w:r>
+        <w:rPr>
+          <w:rFonts w:ascii="Bitstream Vera Sans Mono" w:hAnsi="Bitstream Vera Sans Mono"/>
+          <w:b w:val="false"/>
+          <w:bCs w:val="false"/>
+        </w:rPr>
+      </w:r>
+    </w:p>
+    <w:p>
+      <w:pPr>
+        <w:pStyle w:val="Normal"/>
+        <w:rPr>
+          <w:rFonts w:ascii="Bitstream Vera Sans Mono" w:hAnsi="Bitstream Vera Sans Mono"/>
+          <w:b w:val="false"/>
+          <w:b w:val="false"/>
+          <w:bCs w:val="false"/>
+        </w:rPr>
+      </w:pPr>
+      <w:r>
+        <w:rPr>
+          <w:rFonts w:ascii="Bitstream Vera Sans Mono" w:hAnsi="Bitstream Vera Sans Mono"/>
+          <w:b w:val="false"/>
+          <w:bCs w:val="false"/>
+        </w:rPr>
+        <w:t xml:space="preserve">then we say: </w:t>
+      </w:r>
+    </w:p>
+    <w:p>
+      <w:pPr>
+        <w:pStyle w:val="Normal"/>
+        <w:rPr>
+          <w:rFonts w:ascii="Bitstream Vera Sans Mono" w:hAnsi="Bitstream Vera Sans Mono"/>
+          <w:b w:val="false"/>
+          <w:b w:val="false"/>
+          <w:bCs w:val="false"/>
+        </w:rPr>
+      </w:pPr>
+      <w:r>
+        <w:rPr>
+          <w:rFonts w:ascii="Bitstream Vera Sans Mono" w:hAnsi="Bitstream Vera Sans Mono"/>
+          <w:b w:val="false"/>
+          <w:bCs w:val="false"/>
+        </w:rPr>
+      </w:r>
+    </w:p>
+    <w:p>
+      <w:pPr>
+        <w:pStyle w:val="Normal"/>
+        <w:rPr>
+          <w:rFonts w:ascii="Bitstream Vera Sans Mono" w:hAnsi="Bitstream Vera Sans Mono"/>
+          <w:b w:val="false"/>
+          <w:b w:val="false"/>
+          <w:bCs w:val="false"/>
+        </w:rPr>
+      </w:pPr>
+      <w:r>
+        <w:rPr>
+          <w:rFonts w:ascii="Bitstream Vera Sans Mono" w:hAnsi="Bitstream Vera Sans Mono"/>
+          <w:b w:val="false"/>
+          <w:bCs w:val="false"/>
+        </w:rPr>
+        <w:t>diabetes[cols_to_norm] = diabetes[cols_to_norm].apply(lambda x: (x-x.min()) / x.max()-x.min())</w:t>
+      </w:r>
+    </w:p>
+    <w:p>
+      <w:pPr>
+        <w:pStyle w:val="Normal"/>
+        <w:rPr>
+          <w:rFonts w:ascii="Bitstream Vera Sans Mono" w:hAnsi="Bitstream Vera Sans Mono"/>
+          <w:b w:val="false"/>
+          <w:b w:val="false"/>
+          <w:bCs w:val="false"/>
+        </w:rPr>
+      </w:pPr>
+      <w:r>
+        <w:rPr>
+          <w:rFonts w:ascii="Bitstream Vera Sans Mono" w:hAnsi="Bitstream Vera Sans Mono"/>
+          <w:b w:val="false"/>
+          <w:bCs w:val="false"/>
+        </w:rPr>
+      </w:r>
+    </w:p>
+    <w:p>
+      <w:pPr>
+        <w:pStyle w:val="Normal"/>
+        <w:rPr>
+          <w:rFonts w:ascii="Bitstream Vera Sans Mono" w:hAnsi="Bitstream Vera Sans Mono"/>
+          <w:b w:val="false"/>
+          <w:b w:val="false"/>
+          <w:bCs w:val="false"/>
+        </w:rPr>
+      </w:pPr>
+      <w:r>
+        <w:rPr>
+          <w:rFonts w:ascii="Bitstream Vera Sans Mono" w:hAnsi="Bitstream Vera Sans Mono"/>
+          <w:b w:val="false"/>
+          <w:bCs w:val="false"/>
+        </w:rPr>
+        <w:t xml:space="preserve">we pass the list of columns to diabetes dataset and apply the formula to all of them sing lambda. </w:t>
+      </w:r>
+    </w:p>
+    <w:p>
+      <w:pPr>
+        <w:pStyle w:val="Normal"/>
+        <w:rPr>
+          <w:rFonts w:ascii="Bitstream Vera Sans Mono" w:hAnsi="Bitstream Vera Sans Mono"/>
+          <w:b w:val="false"/>
+          <w:b w:val="false"/>
+          <w:bCs w:val="false"/>
+        </w:rPr>
+      </w:pPr>
+      <w:r>
+        <w:rPr>
+          <w:rFonts w:ascii="Bitstream Vera Sans Mono" w:hAnsi="Bitstream Vera Sans Mono"/>
+          <w:b w:val="false"/>
+          <w:bCs w:val="false"/>
+        </w:rPr>
+        <w:t xml:space="preserve">- </w:t>
+      </w:r>
+      <w:r>
+        <w:rPr>
+          <w:rFonts w:ascii="Bitstream Vera Sans Mono" w:hAnsi="Bitstream Vera Sans Mono"/>
+          <w:b w:val="false"/>
+          <w:bCs w:val="false"/>
+        </w:rPr>
+        <w:t>now we need to define feature columns for all continuous columns. Simply we define a variable for each of them:</w:t>
+      </w:r>
+    </w:p>
+    <w:p>
+      <w:pPr>
+        <w:pStyle w:val="Normal"/>
+        <w:rPr>
+          <w:rFonts w:ascii="Bitstream Vera Sans Mono" w:hAnsi="Bitstream Vera Sans Mono"/>
+          <w:b w:val="false"/>
+          <w:b w:val="false"/>
+          <w:bCs w:val="false"/>
+        </w:rPr>
+      </w:pPr>
+      <w:r>
+        <w:rPr>
+          <w:rFonts w:ascii="Bitstream Vera Sans Mono" w:hAnsi="Bitstream Vera Sans Mono"/>
+          <w:b w:val="false"/>
+          <w:bCs w:val="false"/>
+        </w:rPr>
+        <w:t>i.e. age = tf.feature_column.numeric_column(‘Age’)</w:t>
+      </w:r>
+    </w:p>
+    <w:p>
+      <w:pPr>
+        <w:pStyle w:val="Normal"/>
+        <w:rPr>
+          <w:rFonts w:ascii="Bitstream Vera Sans Mono" w:hAnsi="Bitstream Vera Sans Mono"/>
+          <w:b w:val="false"/>
+          <w:b w:val="false"/>
+          <w:bCs w:val="false"/>
+        </w:rPr>
+      </w:pPr>
+      <w:r>
+        <w:rPr>
+          <w:rFonts w:ascii="Bitstream Vera Sans Mono" w:hAnsi="Bitstream Vera Sans Mono"/>
+          <w:b w:val="false"/>
+          <w:bCs w:val="false"/>
+        </w:rPr>
+        <w:t xml:space="preserve">we do it for all continuous columns. </w:t>
+      </w:r>
+    </w:p>
+    <w:p>
+      <w:pPr>
+        <w:pStyle w:val="Normal"/>
+        <w:rPr>
+          <w:rFonts w:ascii="Bitstream Vera Sans Mono" w:hAnsi="Bitstream Vera Sans Mono"/>
+          <w:b w:val="false"/>
+          <w:b w:val="false"/>
+          <w:bCs w:val="false"/>
+        </w:rPr>
+      </w:pPr>
+      <w:r>
+        <w:rPr>
+          <w:rFonts w:ascii="Bitstream Vera Sans Mono" w:hAnsi="Bitstream Vera Sans Mono"/>
+          <w:b w:val="false"/>
+          <w:bCs w:val="false"/>
+        </w:rPr>
+        <w:t xml:space="preserve">- </w:t>
+      </w:r>
+      <w:r>
+        <w:rPr>
+          <w:rFonts w:ascii="Bitstream Vera Sans Mono" w:hAnsi="Bitstream Vera Sans Mono"/>
+          <w:b w:val="false"/>
+          <w:bCs w:val="false"/>
+        </w:rPr>
+        <w:t>then we need to make categorical feature column. It has different ways. One of them is using vocabulary list:</w:t>
+      </w:r>
+    </w:p>
+    <w:p>
+      <w:pPr>
+        <w:pStyle w:val="Normal"/>
+        <w:rPr>
+          <w:rFonts w:ascii="Bitstream Vera Sans Mono" w:hAnsi="Bitstream Vera Sans Mono"/>
+          <w:b w:val="false"/>
+          <w:b w:val="false"/>
+          <w:bCs w:val="false"/>
+        </w:rPr>
+      </w:pPr>
+      <w:r>
+        <w:rPr>
+          <w:rFonts w:ascii="Bitstream Vera Sans Mono" w:hAnsi="Bitstream Vera Sans Mono"/>
+          <w:b w:val="false"/>
+          <w:bCs w:val="false"/>
+        </w:rPr>
+      </w:r>
+    </w:p>
+    <w:p>
+      <w:pPr>
+        <w:pStyle w:val="Normal"/>
+        <w:rPr>
+          <w:rFonts w:ascii="Bitstream Vera Sans Mono" w:hAnsi="Bitstream Vera Sans Mono"/>
+          <w:b w:val="false"/>
+          <w:b w:val="false"/>
+          <w:bCs w:val="false"/>
+        </w:rPr>
+      </w:pPr>
+      <w:r>
+        <w:rPr>
+          <w:rFonts w:ascii="Bitstream Vera Sans Mono" w:hAnsi="Bitstream Vera Sans Mono"/>
+          <w:b w:val="false"/>
+          <w:bCs w:val="false"/>
+        </w:rPr>
+        <w:t>assigned_group = tf.feature_column.categorical_column_with_vocabulary_list('Group',['A','B','C','D'])</w:t>
+      </w:r>
+    </w:p>
+    <w:p>
+      <w:pPr>
+        <w:pStyle w:val="Normal"/>
+        <w:rPr>
+          <w:rFonts w:ascii="Bitstream Vera Sans Mono" w:hAnsi="Bitstream Vera Sans Mono"/>
+          <w:b w:val="false"/>
+          <w:b w:val="false"/>
+          <w:bCs w:val="false"/>
+        </w:rPr>
+      </w:pPr>
+      <w:r>
+        <w:rPr>
+          <w:rFonts w:ascii="Bitstream Vera Sans Mono" w:hAnsi="Bitstream Vera Sans Mono"/>
+          <w:b w:val="false"/>
+          <w:bCs w:val="false"/>
+        </w:rPr>
+        <w:t xml:space="preserve">in this example Group is a categorical column. So we pass the vocabulary list like up. </w:t>
+      </w:r>
+    </w:p>
+    <w:p>
+      <w:pPr>
+        <w:pStyle w:val="Normal"/>
+        <w:rPr>
+          <w:rFonts w:ascii="Bitstream Vera Sans Mono" w:hAnsi="Bitstream Vera Sans Mono"/>
+          <w:b w:val="false"/>
+          <w:b w:val="false"/>
+          <w:bCs w:val="false"/>
+        </w:rPr>
+      </w:pPr>
+      <w:r>
+        <w:rPr>
+          <w:rFonts w:ascii="Bitstream Vera Sans Mono" w:hAnsi="Bitstream Vera Sans Mono"/>
+          <w:b w:val="false"/>
+          <w:bCs w:val="false"/>
+        </w:rPr>
+        <w:t>- another way is using hash bucket:</w:t>
+      </w:r>
+    </w:p>
+    <w:p>
+      <w:pPr>
+        <w:pStyle w:val="Normal"/>
+        <w:rPr>
+          <w:rFonts w:ascii="Bitstream Vera Sans Mono" w:hAnsi="Bitstream Vera Sans Mono"/>
+          <w:b w:val="false"/>
+          <w:b w:val="false"/>
+          <w:bCs w:val="false"/>
+        </w:rPr>
+      </w:pPr>
+      <w:r>
+        <w:rPr>
+          <w:rFonts w:ascii="Bitstream Vera Sans Mono" w:hAnsi="Bitstream Vera Sans Mono"/>
+          <w:b w:val="false"/>
+          <w:bCs w:val="false"/>
+        </w:rPr>
+        <w:t>assigned_group = tf.feature_column.categorical_column_with_hash_bucket('Group',hash_bucket_size=10)</w:t>
+      </w:r>
+    </w:p>
+    <w:p>
+      <w:pPr>
+        <w:pStyle w:val="Normal"/>
+        <w:rPr>
+          <w:rFonts w:ascii="Bitstream Vera Sans Mono" w:hAnsi="Bitstream Vera Sans Mono"/>
+          <w:b w:val="false"/>
+          <w:b w:val="false"/>
+          <w:bCs w:val="false"/>
+        </w:rPr>
+      </w:pPr>
+      <w:r>
+        <w:rPr>
+          <w:rFonts w:ascii="Bitstream Vera Sans Mono" w:hAnsi="Bitstream Vera Sans Mono"/>
+          <w:b w:val="false"/>
+          <w:bCs w:val="false"/>
+        </w:rPr>
+        <w:t>the size of the hash bucket is the number of categories we believe there is in the column. It can be bigger but shouldnt be smaller.</w:t>
+      </w:r>
+    </w:p>
+    <w:p>
+      <w:pPr>
+        <w:pStyle w:val="Normal"/>
+        <w:rPr>
+          <w:rFonts w:ascii="Bitstream Vera Sans Mono" w:hAnsi="Bitstream Vera Sans Mono"/>
+          <w:b w:val="false"/>
+          <w:b w:val="false"/>
+          <w:bCs w:val="false"/>
+        </w:rPr>
+      </w:pPr>
+      <w:r>
+        <w:rPr>
+          <w:rFonts w:ascii="Bitstream Vera Sans Mono" w:hAnsi="Bitstream Vera Sans Mono"/>
+          <w:b w:val="false"/>
+          <w:bCs w:val="false"/>
+        </w:rPr>
+        <w:t>Then tensorflow will create the list automatically.</w:t>
+      </w:r>
+    </w:p>
+    <w:p>
+      <w:pPr>
+        <w:pStyle w:val="Normal"/>
+        <w:rPr>
+          <w:rFonts w:ascii="Bitstream Vera Sans Mono" w:hAnsi="Bitstream Vera Sans Mono"/>
+          <w:b w:val="false"/>
+          <w:b w:val="false"/>
+          <w:bCs w:val="false"/>
+        </w:rPr>
+      </w:pPr>
+      <w:r>
+        <w:rPr>
+          <w:rFonts w:ascii="Bitstream Vera Sans Mono" w:hAnsi="Bitstream Vera Sans Mono"/>
+          <w:b w:val="false"/>
+          <w:bCs w:val="false"/>
+        </w:rPr>
+        <w:t xml:space="preserve">- </w:t>
+      </w:r>
+      <w:r>
+        <w:rPr>
+          <w:rFonts w:ascii="Bitstream Vera Sans Mono" w:hAnsi="Bitstream Vera Sans Mono"/>
+          <w:b w:val="false"/>
+          <w:bCs w:val="false"/>
+        </w:rPr>
+        <w:t>in order to convert continuous data to categorical data, tensor flow has it easily done by bucketizing columns:</w:t>
+      </w:r>
+    </w:p>
+    <w:p>
+      <w:pPr>
+        <w:pStyle w:val="Normal"/>
+        <w:rPr>
+          <w:rFonts w:ascii="Bitstream Vera Sans Mono" w:hAnsi="Bitstream Vera Sans Mono"/>
+          <w:b w:val="false"/>
+          <w:b w:val="false"/>
+          <w:bCs w:val="false"/>
+        </w:rPr>
+      </w:pPr>
+      <w:r>
+        <w:rPr>
+          <w:rFonts w:ascii="Bitstream Vera Sans Mono" w:hAnsi="Bitstream Vera Sans Mono"/>
+          <w:b w:val="false"/>
+          <w:bCs w:val="false"/>
+        </w:rPr>
+      </w:r>
+    </w:p>
+    <w:p>
+      <w:pPr>
+        <w:pStyle w:val="Normal"/>
+        <w:rPr>
+          <w:rFonts w:ascii="Bitstream Vera Sans Mono" w:hAnsi="Bitstream Vera Sans Mono"/>
+          <w:b w:val="false"/>
+          <w:b w:val="false"/>
+          <w:bCs w:val="false"/>
+        </w:rPr>
+      </w:pPr>
+      <w:r>
+        <w:rPr>
+          <w:rFonts w:ascii="Bitstream Vera Sans Mono" w:hAnsi="Bitstream Vera Sans Mono"/>
+          <w:b w:val="false"/>
+          <w:bCs w:val="false"/>
+        </w:rPr>
+        <w:t>age_bucket = tf.feature_column.bucketized_column(age, boundaries=[20,30,40,50,60,70,80])</w:t>
       </w:r>
     </w:p>
     <w:p>

</xml_diff>